<commit_message>
Update example report screenshots for README.
</commit_message>
<xml_diff>
--- a/inst/template/resources/word-template.docx
+++ b/inst/template/resources/word-template.docx
@@ -10,7 +10,7 @@
         <w:t xml:space="preserve">Results from </w:t>
       </w:r>
       <w:r>
-        <w:t>[INSERT PROJECT NAME]</w:t>
+        <w:t>Soil Health Survey</w:t>
       </w:r>
     </w:p>
     <w:p>
@@ -284,13 +284,6 @@
         <w:szCs w:val="20"/>
       </w:rPr>
     </w:pPr>
-    <w:r>
-      <w:rPr>
-        <w:color w:val="023B2C"/>
-        <w:szCs w:val="20"/>
-      </w:rPr>
-      <w:t>[INSERT PROJECT NAME]</w:t>
-    </w:r>
     <w:r>
       <w:rPr>
         <w:color w:val="023B2C"/>

</xml_diff>

<commit_message>
Last edits/improvements before peer review.
- Remove {washi} as dependency.
- Change default fonts to Georgia and Arial (avoid requiring a Google Font installation).
- More explicit instructions for project wizard and where reports get rendered to.
- Change add_texture_points() example to show a static color (instead of mapping to category or texture class).
</commit_message>
<xml_diff>
--- a/inst/template/resources/word-template.docx
+++ b/inst/template/resources/word-template.docx
@@ -27,21 +27,17 @@
       </w:pPr>
       <w:bookmarkStart w:id="0" w:name="r-markdown"/>
       <w:r>
-        <w:t>Heading 1</w:t>
+        <w:t>Heading</w:t>
+      </w:r>
+      <w:r>
+        <w:t xml:space="preserve"> 1</w:t>
       </w:r>
     </w:p>
     <w:p>
       <w:pPr>
         <w:pStyle w:val="Heading2"/>
-        <w:rPr>
-          <w:sz w:val="24"/>
-          <w:szCs w:val="22"/>
-        </w:rPr>
       </w:pPr>
       <w:r>
-        <w:rPr>
-          <w:szCs w:val="24"/>
-        </w:rPr>
         <w:t>Heading 2</w:t>
       </w:r>
     </w:p>
@@ -50,15 +46,21 @@
         <w:pStyle w:val="Heading3"/>
       </w:pPr>
       <w:r>
-        <w:t>Heading 3</w:t>
+        <w:t>Heading</w:t>
+      </w:r>
+      <w:r>
+        <w:t xml:space="preserve"> 3</w:t>
       </w:r>
     </w:p>
     <w:p>
       <w:pPr>
-        <w:pStyle w:val="Heading8"/>
+        <w:pStyle w:val="Heading4"/>
       </w:pPr>
       <w:r>
-        <w:t>Heading 4</w:t>
+        <w:t>Heading</w:t>
+      </w:r>
+      <w:r>
+        <w:t xml:space="preserve"> 4</w:t>
       </w:r>
     </w:p>
     <w:p>
@@ -142,36 +144,13 @@
     <w:p/>
     <w:p/>
     <w:p/>
+    <w:p/>
+    <w:p/>
+    <w:p/>
+    <w:p/>
+    <w:p/>
+    <w:p/>
     <w:p>
-      <w:pPr>
-        <w:rPr>
-          <w:szCs w:val="24"/>
-        </w:rPr>
-      </w:pPr>
-    </w:p>
-    <w:p/>
-    <w:p/>
-    <w:p>
-      <w:pPr>
-        <w:rPr>
-          <w:szCs w:val="24"/>
-        </w:rPr>
-      </w:pPr>
-    </w:p>
-    <w:p/>
-    <w:p>
-      <w:pPr>
-        <w:rPr>
-          <w:szCs w:val="24"/>
-        </w:rPr>
-      </w:pPr>
-    </w:p>
-    <w:p>
-      <w:pPr>
-        <w:tabs>
-          <w:tab w:val="left" w:pos="2364"/>
-        </w:tabs>
-      </w:pPr>
       <w:r>
         <w:tab/>
       </w:r>
@@ -275,63 +254,30 @@
 <file path=word/footer2.xml><?xml version="1.0" encoding="utf-8"?>
 <w:ftr xmlns:wpc="http://schemas.microsoft.com/office/word/2010/wordprocessingCanvas" xmlns:cx="http://schemas.microsoft.com/office/drawing/2014/chartex" xmlns:cx1="http://schemas.microsoft.com/office/drawing/2015/9/8/chartex" xmlns:cx2="http://schemas.microsoft.com/office/drawing/2015/10/21/chartex" xmlns:cx3="http://schemas.microsoft.com/office/drawing/2016/5/9/chartex" xmlns:cx4="http://schemas.microsoft.com/office/drawing/2016/5/10/chartex" xmlns:cx5="http://schemas.microsoft.com/office/drawing/2016/5/11/chartex" xmlns:cx6="http://schemas.microsoft.com/office/drawing/2016/5/12/chartex" xmlns:cx7="http://schemas.microsoft.com/office/drawing/2016/5/13/chartex" xmlns:cx8="http://schemas.microsoft.com/office/drawing/2016/5/14/chartex" xmlns:mc="http://schemas.openxmlformats.org/markup-compatibility/2006" xmlns:aink="http://schemas.microsoft.com/office/drawing/2016/ink" xmlns:am3d="http://schemas.microsoft.com/office/drawing/2017/model3d" xmlns:o="urn:schemas-microsoft-com:office:office" xmlns:oel="http://schemas.microsoft.com/office/2019/extlst" xmlns:r="http://schemas.openxmlformats.org/officeDocument/2006/relationships" xmlns:m="http://schemas.openxmlformats.org/officeDocument/2006/math" xmlns:v="urn:schemas-microsoft-com:vml" xmlns:wp14="http://schemas.microsoft.com/office/word/2010/wordprocessingDrawing" xmlns:wp="http://schemas.openxmlformats.org/drawingml/2006/wordprocessingDrawing" xmlns:w10="urn:schemas-microsoft-com:office:word" xmlns:w="http://schemas.openxmlformats.org/wordprocessingml/2006/main" xmlns:w14="http://schemas.microsoft.com/office/word/2010/wordml" xmlns:w15="http://schemas.microsoft.com/office/word/2012/wordml" xmlns:w16cex="http://schemas.microsoft.com/office/word/2018/wordml/cex" xmlns:w16cid="http://schemas.microsoft.com/office/word/2016/wordml/cid" xmlns:w16="http://schemas.microsoft.com/office/word/2018/wordml" xmlns:w16sdtdh="http://schemas.microsoft.com/office/word/2020/wordml/sdtdatahash" xmlns:w16se="http://schemas.microsoft.com/office/word/2015/wordml/symex" xmlns:wpg="http://schemas.microsoft.com/office/word/2010/wordprocessingGroup" xmlns:wpi="http://schemas.microsoft.com/office/word/2010/wordprocessingInk" xmlns:wne="http://schemas.microsoft.com/office/word/2006/wordml" xmlns:wps="http://schemas.microsoft.com/office/word/2010/wordprocessingShape" mc:Ignorable="w14 w15 w16se w16cid w16 w16cex w16sdtdh wp14">
   <w:p>
-    <w:pPr>
-      <w:pBdr>
-        <w:top w:val="single" w:sz="4" w:space="2" w:color="7F7F7F" w:themeColor="text1" w:themeTint="80"/>
-      </w:pBdr>
-      <w:rPr>
-        <w:color w:val="023B2C"/>
-        <w:szCs w:val="20"/>
-      </w:rPr>
-    </w:pPr>
     <w:r>
-      <w:rPr>
-        <w:color w:val="023B2C"/>
-        <w:szCs w:val="20"/>
-      </w:rPr>
       <w:ptab w:relativeTo="margin" w:alignment="center" w:leader="none"/>
     </w:r>
     <w:r>
-      <w:rPr>
-        <w:color w:val="023B2C"/>
-        <w:szCs w:val="20"/>
-      </w:rPr>
       <w:ptab w:relativeTo="margin" w:alignment="right" w:leader="none"/>
     </w:r>
     <w:r>
-      <w:rPr>
-        <w:color w:val="023B2C"/>
-        <w:szCs w:val="20"/>
-      </w:rPr>
       <w:fldChar w:fldCharType="begin"/>
     </w:r>
     <w:r>
-      <w:rPr>
-        <w:color w:val="023B2C"/>
-        <w:szCs w:val="20"/>
-      </w:rPr>
       <w:instrText xml:space="preserve"> PAGE   \* MERGEFORMAT </w:instrText>
     </w:r>
     <w:r>
-      <w:rPr>
-        <w:color w:val="023B2C"/>
-        <w:szCs w:val="20"/>
-      </w:rPr>
       <w:fldChar w:fldCharType="separate"/>
     </w:r>
     <w:r>
       <w:rPr>
         <w:noProof/>
-        <w:color w:val="023B2C"/>
-        <w:szCs w:val="20"/>
       </w:rPr>
       <w:t>1</w:t>
     </w:r>
     <w:r>
       <w:rPr>
         <w:noProof/>
-        <w:color w:val="023B2C"/>
-        <w:szCs w:val="20"/>
       </w:rPr>
       <w:fldChar w:fldCharType="end"/>
     </w:r>
@@ -2364,14 +2310,14 @@
   <w:style w:type="paragraph" w:default="1" w:styleId="Normal">
     <w:name w:val="Normal"/>
     <w:qFormat/>
-    <w:rsid w:val="003A2FA1"/>
+    <w:rsid w:val="001B41D8"/>
     <w:pPr>
       <w:spacing w:after="180"/>
       <w:contextualSpacing/>
     </w:pPr>
     <w:rPr>
-      <w:rFonts w:ascii="Poppins" w:hAnsi="Poppins" w:cs="Segoe UI"/>
-      <w:sz w:val="20"/>
+      <w:rFonts w:ascii="Arial" w:hAnsi="Arial" w:cs="Arial"/>
+      <w:sz w:val="22"/>
       <w:szCs w:val="22"/>
     </w:rPr>
   </w:style>
@@ -2381,7 +2327,7 @@
     <w:next w:val="BodyText"/>
     <w:uiPriority w:val="9"/>
     <w:qFormat/>
-    <w:rsid w:val="00350983"/>
+    <w:rsid w:val="006A1143"/>
     <w:pPr>
       <w:outlineLvl w:val="0"/>
     </w:pPr>
@@ -2397,7 +2343,7 @@
     <w:uiPriority w:val="9"/>
     <w:unhideWhenUsed/>
     <w:qFormat/>
-    <w:rsid w:val="00C8770B"/>
+    <w:rsid w:val="006F34E0"/>
     <w:pPr>
       <w:keepNext/>
       <w:keepLines/>
@@ -2408,12 +2354,12 @@
       <w:outlineLvl w:val="1"/>
     </w:pPr>
     <w:rPr>
-      <w:rFonts w:ascii="Lato" w:eastAsiaTheme="majorEastAsia" w:hAnsi="Lato"/>
+      <w:rFonts w:ascii="Georgia" w:eastAsiaTheme="majorEastAsia" w:hAnsi="Georgia"/>
       <w:b/>
       <w:bCs/>
       <w:color w:val="023B2C"/>
       <w:sz w:val="28"/>
-      <w:szCs w:val="28"/>
+      <w:szCs w:val="24"/>
     </w:rPr>
   </w:style>
   <w:style w:type="paragraph" w:styleId="Heading3">
@@ -2423,7 +2369,7 @@
     <w:uiPriority w:val="9"/>
     <w:unhideWhenUsed/>
     <w:qFormat/>
-    <w:rsid w:val="00C8770B"/>
+    <w:rsid w:val="006A1143"/>
     <w:pPr>
       <w:keepNext/>
       <w:keepLines/>
@@ -2431,7 +2377,7 @@
       <w:outlineLvl w:val="2"/>
     </w:pPr>
     <w:rPr>
-      <w:rFonts w:ascii="Lato" w:eastAsiaTheme="majorEastAsia" w:hAnsi="Lato"/>
+      <w:rFonts w:ascii="Georgia" w:eastAsiaTheme="majorEastAsia" w:hAnsi="Georgia"/>
       <w:b/>
       <w:bCs/>
       <w:color w:val="023B2C"/>
@@ -2445,7 +2391,7 @@
     <w:uiPriority w:val="9"/>
     <w:unhideWhenUsed/>
     <w:qFormat/>
-    <w:rsid w:val="00C8770B"/>
+    <w:rsid w:val="006A1143"/>
     <w:pPr>
       <w:keepNext/>
       <w:keepLines/>
@@ -2453,10 +2399,9 @@
       <w:outlineLvl w:val="3"/>
     </w:pPr>
     <w:rPr>
-      <w:rFonts w:ascii="Lato" w:eastAsiaTheme="majorEastAsia" w:hAnsi="Lato"/>
+      <w:rFonts w:ascii="Georgia" w:eastAsiaTheme="majorEastAsia" w:hAnsi="Georgia"/>
       <w:b/>
       <w:color w:val="023B2C"/>
-      <w:sz w:val="22"/>
       <w:szCs w:val="28"/>
     </w:rPr>
   </w:style>
@@ -2583,7 +2528,7 @@
     <w:basedOn w:val="Normal"/>
     <w:next w:val="BodyText"/>
     <w:qFormat/>
-    <w:rsid w:val="00B90038"/>
+    <w:rsid w:val="006A1143"/>
     <w:pPr>
       <w:keepNext/>
       <w:keepLines/>
@@ -2591,7 +2536,7 @@
       <w:jc w:val="center"/>
     </w:pPr>
     <w:rPr>
-      <w:rFonts w:ascii="Lato" w:eastAsiaTheme="majorEastAsia" w:hAnsi="Lato"/>
+      <w:rFonts w:ascii="Georgia" w:eastAsiaTheme="majorEastAsia" w:hAnsi="Georgia"/>
       <w:b/>
       <w:bCs/>
       <w:color w:val="023B2C"/>
@@ -2604,9 +2549,9 @@
     <w:basedOn w:val="Author"/>
     <w:next w:val="BodyText"/>
     <w:qFormat/>
-    <w:rsid w:val="00350983"/>
+    <w:rsid w:val="006A1143"/>
     <w:rPr>
-      <w:rFonts w:ascii="Lato" w:hAnsi="Lato"/>
+      <w:rFonts w:ascii="Georgia" w:hAnsi="Georgia"/>
       <w:color w:val="335C67"/>
       <w:sz w:val="32"/>
       <w:szCs w:val="18"/>
@@ -2787,11 +2732,9 @@
   <w:style w:type="character" w:styleId="Hyperlink">
     <w:name w:val="Hyperlink"/>
     <w:qFormat/>
-    <w:rsid w:val="00350983"/>
+    <w:rsid w:val="006A1143"/>
     <w:rPr>
-      <w:rFonts w:ascii="Poppins" w:hAnsi="Poppins"/>
       <w:color w:val="A60F2D"/>
-      <w:sz w:val="20"/>
       <w:u w:val="single"/>
     </w:rPr>
   </w:style>

</xml_diff>